<commit_message>
update file report & slides
</commit_message>
<xml_diff>
--- a/21038611_NguyenKienThuc_Report_WWW_LabWeek05.docx
+++ b/21038611_NguyenKienThuc_Report_WWW_LabWeek05.docx
@@ -6012,7 +6012,7 @@
         </w:rPr>
         <w:lastRenderedPageBreak/>
         <w:drawing>
-          <wp:inline distT="0" distB="0" distL="0" distR="0" wp14:anchorId="197AE340" wp14:editId="50EEE199">
+          <wp:inline distT="0" distB="0" distL="0" distR="0" wp14:anchorId="197AE340" wp14:editId="3B872548">
             <wp:extent cx="5761990" cy="3239770"/>
             <wp:effectExtent l="0" t="0" r="0" b="0"/>
             <wp:docPr id="1375834776" name="Hình ảnh 2" descr="Ảnh có chứa văn bản, ảnh chụp màn hình, phần mềm, Biểu tượng máy tính&#10;&#10;Mô tả được tạo tự động"/>
@@ -6151,19 +6151,12 @@
       <w:bookmarkEnd w:id="23"/>
     </w:p>
     <w:p>
-      <w:pPr>
-        <w:pStyle w:val="stylehinh"/>
-        <w:keepNext/>
-      </w:pPr>
-      <w:r>
-        <w:rPr>
-          <w:noProof/>
-        </w:rPr>
+      <w:r>
         <w:drawing>
-          <wp:inline distT="0" distB="0" distL="0" distR="0" wp14:anchorId="01479BB2" wp14:editId="4DDFFCB7">
-            <wp:extent cx="5761990" cy="3239770"/>
+          <wp:inline distT="0" distB="0" distL="0" distR="0" wp14:anchorId="56DD5100" wp14:editId="20C02E06">
+            <wp:extent cx="5761990" cy="3056647"/>
             <wp:effectExtent l="0" t="0" r="0" b="0"/>
-            <wp:docPr id="1905451549" name="Hình ảnh 3" descr="Ảnh có chứa văn bản, ảnh chụp màn hình, phần mềm, màn hình&#10;&#10;Mô tả được tạo tự động"/>
+            <wp:docPr id="335758773" name="Hình ảnh 1"/>
             <wp:cNvGraphicFramePr>
               <a:graphicFrameLocks xmlns:a="http://schemas.openxmlformats.org/drawingml/2006/main" noChangeAspect="1"/>
             </wp:cNvGraphicFramePr>
@@ -6171,7 +6164,7 @@
               <a:graphicData uri="http://schemas.openxmlformats.org/drawingml/2006/picture">
                 <pic:pic xmlns:pic="http://schemas.openxmlformats.org/drawingml/2006/picture">
                   <pic:nvPicPr>
-                    <pic:cNvPr id="1905451549" name="Hình ảnh 3" descr="Ảnh có chứa văn bản, ảnh chụp màn hình, phần mềm, màn hình&#10;&#10;Mô tả được tạo tự động"/>
+                    <pic:cNvPr id="335758773" name="Hình ảnh 1"/>
                     <pic:cNvPicPr/>
                   </pic:nvPicPr>
                   <pic:blipFill>
@@ -6189,7 +6182,7 @@
                   <pic:spPr>
                     <a:xfrm>
                       <a:off x="0" y="0"/>
-                      <a:ext cx="5761990" cy="3239770"/>
+                      <a:ext cx="5761990" cy="3056647"/>
                     </a:xfrm>
                     <a:prstGeom prst="rect">
                       <a:avLst/>
@@ -6309,9 +6302,9 @@
         </w:rPr>
         <w:lastRenderedPageBreak/>
         <w:drawing>
-          <wp:inline distT="0" distB="0" distL="0" distR="0" wp14:anchorId="74950CB4" wp14:editId="2CF854F5">
-            <wp:extent cx="5761990" cy="3239770"/>
-            <wp:effectExtent l="0" t="0" r="0" b="0"/>
+          <wp:inline distT="0" distB="0" distL="0" distR="0" wp14:anchorId="74950CB4" wp14:editId="613D1687">
+            <wp:extent cx="5761990" cy="2815227"/>
+            <wp:effectExtent l="0" t="0" r="0" b="4445"/>
             <wp:docPr id="1333486463" name="Hình ảnh 4" descr="Ảnh có chứa văn bản, ảnh chụp màn hình, phần mềm, Biểu tượng máy tính&#10;&#10;Mô tả được tạo tự động"/>
             <wp:cNvGraphicFramePr>
               <a:graphicFrameLocks xmlns:a="http://schemas.openxmlformats.org/drawingml/2006/main" noChangeAspect="1"/>
@@ -6323,7 +6316,7 @@
                     <pic:cNvPr id="1333486463" name="Hình ảnh 4" descr="Ảnh có chứa văn bản, ảnh chụp màn hình, phần mềm, Biểu tượng máy tính&#10;&#10;Mô tả được tạo tự động"/>
                     <pic:cNvPicPr/>
                   </pic:nvPicPr>
-                  <pic:blipFill>
+                  <pic:blipFill rotWithShape="1">
                     <a:blip r:embed="rId18" cstate="print">
                       <a:extLst>
                         <a:ext uri="{28A0092B-C50C-407E-A947-70E740481C1C}">
@@ -6331,18 +6324,25 @@
                         </a:ext>
                       </a:extLst>
                     </a:blip>
-                    <a:stretch>
-                      <a:fillRect/>
-                    </a:stretch>
+                    <a:srcRect t="13104"/>
+                    <a:stretch/>
                   </pic:blipFill>
-                  <pic:spPr>
+                  <pic:spPr bwMode="auto">
                     <a:xfrm>
                       <a:off x="0" y="0"/>
-                      <a:ext cx="5761990" cy="3239770"/>
+                      <a:ext cx="5761990" cy="2815227"/>
                     </a:xfrm>
                     <a:prstGeom prst="rect">
                       <a:avLst/>
                     </a:prstGeom>
+                    <a:ln>
+                      <a:noFill/>
+                    </a:ln>
+                    <a:extLst>
+                      <a:ext uri="{53640926-AAD7-44D8-BBD7-CCE9431645EC}">
+                        <a14:shadowObscured xmlns:a14="http://schemas.microsoft.com/office/drawing/2010/main"/>
+                      </a:ext>
+                    </a:extLst>
                   </pic:spPr>
                 </pic:pic>
               </a:graphicData>
@@ -7274,7 +7274,7 @@
           <w:noProof/>
         </w:rPr>
         <w:drawing>
-          <wp:inline distT="0" distB="0" distL="0" distR="0" wp14:anchorId="0FD516FB" wp14:editId="4D51A9E0">
+          <wp:inline distT="0" distB="0" distL="0" distR="0" wp14:anchorId="0FD516FB" wp14:editId="5071DF0F">
             <wp:extent cx="5761990" cy="3080385"/>
             <wp:effectExtent l="0" t="0" r="0" b="5715"/>
             <wp:docPr id="1245352780" name="Hình ảnh 16" descr="Ảnh có chứa văn bản, ảnh chụp màn hình, phần mềm, Biểu tượng máy tính&#10;&#10;Mô tả được tạo tự động"/>
@@ -8420,19 +8420,7 @@
       <w:rPr>
         <w:rFonts w:ascii="Times New Roman" w:hAnsi="Times New Roman" w:cs="Times New Roman"/>
       </w:rPr>
-      <w:t>BÁO CÁO ĐỒ ÁN</w:t>
-    </w:r>
-    <w:r>
-      <w:rPr>
-        <w:rFonts w:ascii="Times New Roman" w:hAnsi="Times New Roman" w:cs="Times New Roman"/>
-      </w:rPr>
-      <w:t xml:space="preserve"> - </w:t>
-    </w:r>
-    <w:r>
-      <w:rPr>
-        <w:rFonts w:ascii="Times New Roman" w:hAnsi="Times New Roman" w:cs="Times New Roman"/>
-      </w:rPr>
-      <w:t>MÔN LẬP TRÌNH WWW (JAVA)</w:t>
+      <w:t>BÁO CÁO ĐỒ ÁN - MÔN LẬP TRÌNH WWW (JAVA)</w:t>
     </w:r>
   </w:p>
   <w:p/>
@@ -11939,6 +11927,7 @@
   <w:style w:type="character" w:default="1" w:styleId="Phngmcinhcuaoanvn">
     <w:name w:val="Default Paragraph Font"/>
     <w:uiPriority w:val="1"/>
+    <w:semiHidden/>
     <w:unhideWhenUsed/>
   </w:style>
   <w:style w:type="table" w:default="1" w:styleId="BangThngthng">

</xml_diff>